<commit_message>
censored pw list (had a swear), created stored procedures which werent implemented, removed unused references, stylecop and code analysis fixes, finished report
git-tfs-id: [https://slimbabay.visualstudio.com]$/ENGI3675.Project5;C116
</commit_message>
<xml_diff>
--- a/Project5.docx
+++ b/Project5.docx
@@ -4,30 +4,47 @@
   <w:body>
     <w:p>
       <w:pPr>
-        <w:rPr>
-          <w:rFonts w:ascii="Microsoft Sans Serif" w:hAnsi="Microsoft Sans Serif" w:cs="Microsoft Sans Serif"/>
-          <w:sz w:val="17"/>
-          <w:szCs w:val="17"/>
-        </w:rPr>
+        <w:pStyle w:val="Title"/>
       </w:pPr>
       <w:r>
-        <w:rPr>
-          <w:rFonts w:ascii="Microsoft Sans Serif" w:hAnsi="Microsoft Sans Serif" w:cs="Microsoft Sans Serif"/>
-          <w:sz w:val="17"/>
-          <w:szCs w:val="17"/>
-        </w:rPr>
-        <w:t>__VIEWSTATE=dQCx8BSv1DX79fqnm3lmL%2FIRo3E7Jy47GxjqH9atY%2Bbjie2S7l6b2lmmMP55asYDyL%2BGBUCScriD5Dhn0K8qM184WUIP43pOIU4%2B7oy2nr8%3D&amp;username=newbie&amp;password=5f4dcc3b5aa765d61d8327deb882cf99&amp;__VIEWSTATEGENERATOR=C2EE9ABB&amp;__EVENTVALIDATION=0aq%2BemmPBO6ForT4I9ZOV5x0XBoppg%2FuD2qUSV4Yo%2B23%2FIGmynKmIvTaVPd5WK3fohpqu7GsQPpt18mLrVoT76x%2B0crW34nnYVy4NdQiO%2B8eRUO%2BSEtr9pSbqtezKu9gW4TZRNwPGx9ZuGWQpErz1A%3D%3D</w:t>
-      </w:r>
-    </w:p>
-    <w:p>
+        <w:t>Project 5</w:t>
+      </w:r>
+    </w:p>
+    <w:p/>
+    <w:p>
+      <w:pPr>
+        <w:ind w:firstLine="720"/>
+      </w:pPr>
+      <w:r>
+        <w:t xml:space="preserve">This project tested the security of an authentication database containing users and their hashed passwords. The project consists of 2 pages, one to add users by a stored procedure and another to verify their login. </w:t>
+      </w:r>
+    </w:p>
+    <w:p>
+      <w:r>
+        <w:tab/>
+        <w:t xml:space="preserve">Following an issue with loopback and </w:t>
+      </w:r>
+      <w:proofErr w:type="spellStart"/>
+      <w:r>
+        <w:t>wireshark</w:t>
+      </w:r>
+      <w:proofErr w:type="spellEnd"/>
+      <w:r>
+        <w:t xml:space="preserve"> we used fiddler to sniff the http traffic to collect the username and hash used to login.</w:t>
+      </w:r>
+    </w:p>
+    <w:p>
+      <w:pPr>
+        <w:jc w:val="center"/>
+      </w:pPr>
       <w:r>
         <w:rPr>
           <w:noProof/>
         </w:rPr>
         <w:drawing>
-          <wp:inline distT="0" distB="0" distL="0" distR="0" wp14:anchorId="130FAB20" wp14:editId="361CAE0C">
-            <wp:extent cx="5943600" cy="2086610"/>
-            <wp:effectExtent l="0" t="0" r="0" b="8890"/>
+          <wp:inline distT="0" distB="0" distL="0" distR="0" wp14:anchorId="530EEAE3" wp14:editId="7E55F1C2">
+            <wp:extent cx="5814060" cy="2041133"/>
+            <wp:effectExtent l="0" t="0" r="0" b="0"/>
             <wp:docPr id="2" name="Picture 2"/>
             <wp:cNvGraphicFramePr>
               <a:graphicFrameLocks xmlns:a="http://schemas.openxmlformats.org/drawingml/2006/main" noChangeAspect="1"/>
@@ -48,7 +65,7 @@
                   <pic:spPr>
                     <a:xfrm>
                       <a:off x="0" y="0"/>
-                      <a:ext cx="5943600" cy="2086610"/>
+                      <a:ext cx="5819102" cy="2042903"/>
                     </a:xfrm>
                     <a:prstGeom prst="rect">
                       <a:avLst/>
@@ -62,15 +79,54 @@
       </w:r>
     </w:p>
     <w:p>
+      <w:pPr>
+        <w:rPr>
+          <w:rFonts w:ascii="Microsoft Sans Serif" w:hAnsi="Microsoft Sans Serif" w:cs="Microsoft Sans Serif"/>
+          <w:sz w:val="17"/>
+          <w:szCs w:val="17"/>
+        </w:rPr>
+      </w:pPr>
+      <w:r>
+        <w:rPr>
+          <w:rFonts w:ascii="Microsoft Sans Serif" w:hAnsi="Microsoft Sans Serif" w:cs="Microsoft Sans Serif"/>
+          <w:sz w:val="17"/>
+          <w:szCs w:val="17"/>
+        </w:rPr>
+        <w:t>__VIEWSTATE=dQCx8BSv1DX79fqnm3lmL%2FIRo3E7Jy47GxjqH9atY%2Bbjie2S7l6b2lmmMP55asYDyL%2BGBUCScriD5Dhn0K8qM184WUIP43pOIU4%2B7oy2nr8%3D&amp;username=newbie&amp;password=5f4dcc3b5aa765d61d8327deb882cf99&amp;__VIEWSTATEGENERATOR=C2EE9ABB&amp;__EVENTVALIDATION=0aq%2BemmPBO6ForT4I9ZOV5x0XBoppg%2FuD2qUSV4Yo%2B23%2FIGmynKmIvTaVPd5WK3fohpqu7GsQPpt18mLrVoT76x%2B0crW34nnYVy4NdQiO%2B8eRUO%2BSEtr9pSbqtezKu9gW4TZRNwPGx9ZuGWQpErz1A%3D%3D</w:t>
+      </w:r>
+    </w:p>
+    <w:p>
+      <w:pPr>
+        <w:ind w:firstLine="720"/>
+      </w:pPr>
+      <w:r>
+        <w:t xml:space="preserve">The authentication page would hash the plain text password before sending it to the server using </w:t>
+      </w:r>
+      <w:proofErr w:type="spellStart"/>
+      <w:r>
+        <w:t>javascript</w:t>
+      </w:r>
+      <w:proofErr w:type="spellEnd"/>
+      <w:r>
+        <w:t>. A list of plain text English words were hashed and compared to the intercepted hash in order to reverse engineer the password by a Rainbow attack.</w:t>
+      </w:r>
+      <w:r>
+        <w:t xml:space="preserve"> Storing passwords as salted hashes would make it much more difficult in finding the plaintext password for this type of attack.</w:t>
+      </w:r>
+    </w:p>
+    <w:p>
+      <w:pPr>
+        <w:jc w:val="center"/>
+      </w:pPr>
       <w:r>
         <w:rPr>
           <w:noProof/>
         </w:rPr>
         <w:drawing>
-          <wp:inline distT="0" distB="0" distL="0" distR="0" wp14:anchorId="63916107" wp14:editId="2391AD8B">
-            <wp:extent cx="5943600" cy="3884930"/>
-            <wp:effectExtent l="0" t="0" r="0" b="1270"/>
-            <wp:docPr id="3" name="Picture 3"/>
+          <wp:inline distT="0" distB="0" distL="0" distR="0" wp14:anchorId="172C1D76" wp14:editId="66E4A14B">
+            <wp:extent cx="3931920" cy="2570029"/>
+            <wp:effectExtent l="0" t="0" r="0" b="1905"/>
+            <wp:docPr id="4" name="Picture 4"/>
             <wp:cNvGraphicFramePr>
               <a:graphicFrameLocks xmlns:a="http://schemas.openxmlformats.org/drawingml/2006/main" noChangeAspect="1"/>
             </wp:cNvGraphicFramePr>
@@ -90,7 +146,7 @@
                   <pic:spPr>
                     <a:xfrm>
                       <a:off x="0" y="0"/>
-                      <a:ext cx="5943600" cy="3884930"/>
+                      <a:ext cx="3959569" cy="2588101"/>
                     </a:xfrm>
                     <a:prstGeom prst="rect">
                       <a:avLst/>
@@ -102,20 +158,64 @@
           </wp:inline>
         </w:drawing>
       </w:r>
+    </w:p>
+    <w:p>
+      <w:r>
+        <w:lastRenderedPageBreak/>
+        <w:t>We were also able to find the communication to the database</w:t>
+      </w:r>
+      <w:r>
+        <w:t xml:space="preserve">. </w:t>
+      </w:r>
+      <w:r>
+        <w:t xml:space="preserve"> Below is the </w:t>
+      </w:r>
+      <w:proofErr w:type="spellStart"/>
+      <w:r>
+        <w:t>sql</w:t>
+      </w:r>
+      <w:proofErr w:type="spellEnd"/>
+      <w:r>
+        <w:t xml:space="preserve"> communication using a stored procedure in </w:t>
+      </w:r>
+      <w:proofErr w:type="spellStart"/>
+      <w:r>
+        <w:t>sql</w:t>
+      </w:r>
+      <w:proofErr w:type="spellEnd"/>
+      <w:r>
+        <w:t>:</w:t>
+      </w:r>
+      <w:r>
+        <w:t xml:space="preserve"> </w:t>
+      </w:r>
+      <w:r>
+        <w:t xml:space="preserve">Sending plaintext to the stored procedure is a bad idea and should be hashed </w:t>
+      </w:r>
+      <w:proofErr w:type="gramStart"/>
+      <w:r>
+        <w:t>before</w:t>
+      </w:r>
       <w:bookmarkStart w:id="0" w:name="_GoBack"/>
       <w:bookmarkEnd w:id="0"/>
-    </w:p>
-    <w:p>
+      <w:r>
+        <w:t>hand.</w:t>
+      </w:r>
+      <w:proofErr w:type="gramEnd"/>
+    </w:p>
+    <w:p>
+      <w:pPr>
+        <w:jc w:val="center"/>
+      </w:pPr>
       <w:r>
         <w:rPr>
           <w:noProof/>
         </w:rPr>
-        <w:lastRenderedPageBreak/>
         <w:drawing>
-          <wp:inline distT="0" distB="0" distL="0" distR="0" wp14:anchorId="05E193EE" wp14:editId="0F50904B">
-            <wp:extent cx="5943600" cy="4620260"/>
-            <wp:effectExtent l="0" t="0" r="0" b="8890"/>
-            <wp:docPr id="1" name="Picture 1"/>
+          <wp:inline distT="0" distB="0" distL="0" distR="0" wp14:anchorId="1A75538C" wp14:editId="23E39007">
+            <wp:extent cx="4831080" cy="2794388"/>
+            <wp:effectExtent l="0" t="0" r="7620" b="6350"/>
+            <wp:docPr id="3" name="Picture 3"/>
             <wp:cNvGraphicFramePr>
               <a:graphicFrameLocks xmlns:a="http://schemas.openxmlformats.org/drawingml/2006/main" noChangeAspect="1"/>
             </wp:cNvGraphicFramePr>
@@ -135,7 +235,7 @@
                   <pic:spPr>
                     <a:xfrm>
                       <a:off x="0" y="0"/>
-                      <a:ext cx="5943600" cy="4620260"/>
+                      <a:ext cx="4842955" cy="2801257"/>
                     </a:xfrm>
                     <a:prstGeom prst="rect">
                       <a:avLst/>
@@ -146,6 +246,79 @@
             </a:graphic>
           </wp:inline>
         </w:drawing>
+      </w:r>
+    </w:p>
+    <w:p>
+      <w:r>
+        <w:t>Below was using the ‘parameters’ and stored procedure option in c#:</w:t>
+      </w:r>
+    </w:p>
+    <w:p>
+      <w:pPr>
+        <w:jc w:val="center"/>
+      </w:pPr>
+      <w:r>
+        <w:rPr>
+          <w:noProof/>
+        </w:rPr>
+        <w:drawing>
+          <wp:inline distT="0" distB="0" distL="0" distR="0" wp14:anchorId="05E193EE" wp14:editId="0F50904B">
+            <wp:extent cx="3492968" cy="2715260"/>
+            <wp:effectExtent l="0" t="0" r="0" b="8890"/>
+            <wp:docPr id="1" name="Picture 1"/>
+            <wp:cNvGraphicFramePr>
+              <a:graphicFrameLocks xmlns:a="http://schemas.openxmlformats.org/drawingml/2006/main" noChangeAspect="1"/>
+            </wp:cNvGraphicFramePr>
+            <a:graphic xmlns:a="http://schemas.openxmlformats.org/drawingml/2006/main">
+              <a:graphicData uri="http://schemas.openxmlformats.org/drawingml/2006/picture">
+                <pic:pic xmlns:pic="http://schemas.openxmlformats.org/drawingml/2006/picture">
+                  <pic:nvPicPr>
+                    <pic:cNvPr id="1" name=""/>
+                    <pic:cNvPicPr/>
+                  </pic:nvPicPr>
+                  <pic:blipFill>
+                    <a:blip r:embed="rId7"/>
+                    <a:stretch>
+                      <a:fillRect/>
+                    </a:stretch>
+                  </pic:blipFill>
+                  <pic:spPr>
+                    <a:xfrm>
+                      <a:off x="0" y="0"/>
+                      <a:ext cx="3498177" cy="2719309"/>
+                    </a:xfrm>
+                    <a:prstGeom prst="rect">
+                      <a:avLst/>
+                    </a:prstGeom>
+                  </pic:spPr>
+                </pic:pic>
+              </a:graphicData>
+            </a:graphic>
+          </wp:inline>
+        </w:drawing>
+      </w:r>
+    </w:p>
+    <w:p>
+      <w:r>
+        <w:t>This is bad if a webserver and database server are on different machines or are susceptible to man in the middle attack</w:t>
+      </w:r>
+      <w:r>
+        <w:t xml:space="preserve"> as </w:t>
+      </w:r>
+      <w:r>
+        <w:t>this plain text communication can be intercepted. In both cases, it’s better to use some kind of challenge authentication so that sensitive information isn’t comprised if the communication happens to be intercepted.</w:t>
+      </w:r>
+      <w:r>
+        <w:t xml:space="preserve"> Preferably all communication can implement SSL (</w:t>
+      </w:r>
+      <w:r>
+        <w:t>HTTPS</w:t>
+      </w:r>
+      <w:r>
+        <w:t>) or some type of encryption for communication.</w:t>
+      </w:r>
+      <w:r>
+        <w:t xml:space="preserve"> </w:t>
       </w:r>
     </w:p>
     <w:sectPr>
@@ -579,6 +752,40 @@
     <w:semiHidden/>
     <w:unhideWhenUsed/>
   </w:style>
+  <w:style w:type="paragraph" w:styleId="Title">
+    <w:name w:val="Title"/>
+    <w:basedOn w:val="Normal"/>
+    <w:next w:val="Normal"/>
+    <w:link w:val="TitleChar"/>
+    <w:uiPriority w:val="10"/>
+    <w:qFormat/>
+    <w:rsid w:val="002C0499"/>
+    <w:pPr>
+      <w:spacing w:after="0" w:line="240" w:lineRule="auto"/>
+      <w:contextualSpacing/>
+    </w:pPr>
+    <w:rPr>
+      <w:rFonts w:asciiTheme="majorHAnsi" w:eastAsiaTheme="majorEastAsia" w:hAnsiTheme="majorHAnsi" w:cstheme="majorBidi"/>
+      <w:spacing w:val="-10"/>
+      <w:kern w:val="28"/>
+      <w:sz w:val="56"/>
+      <w:szCs w:val="56"/>
+    </w:rPr>
+  </w:style>
+  <w:style w:type="character" w:customStyle="1" w:styleId="TitleChar">
+    <w:name w:val="Title Char"/>
+    <w:basedOn w:val="DefaultParagraphFont"/>
+    <w:link w:val="Title"/>
+    <w:uiPriority w:val="10"/>
+    <w:rsid w:val="002C0499"/>
+    <w:rPr>
+      <w:rFonts w:asciiTheme="majorHAnsi" w:eastAsiaTheme="majorEastAsia" w:hAnsiTheme="majorHAnsi" w:cstheme="majorBidi"/>
+      <w:spacing w:val="-10"/>
+      <w:kern w:val="28"/>
+      <w:sz w:val="56"/>
+      <w:szCs w:val="56"/>
+    </w:rPr>
+  </w:style>
 </w:styles>
 </file>
 

</xml_diff>